<commit_message>
merged all files into one
</commit_message>
<xml_diff>
--- a/content/Literatuurstudie_Tools.docx
+++ b/content/Literatuurstudie_Tools.docx
@@ -5,18 +5,12 @@
     <w:p>
       <w:pPr>
         <w:pStyle w:val="Heading2"/>
-        <w:numPr>
-          <w:ilvl w:val="1"/>
-          <w:numId w:val="1"/>
-        </w:numPr>
-        <w:rPr>
-          <w:lang w:val="nl-NL"/>
-        </w:rPr>
-      </w:pPr>
-      <w:r>
-        <w:rPr>
-          <w:lang w:val="nl-NL"/>
-        </w:rPr>
+        <w:rPr>
+          <w:lang w:val="nl-NL"/>
+        </w:rPr>
+      </w:pPr>
+      <w:bookmarkStart w:id="0" w:name="_GoBack"/>
+      <w:r>
         <w:t>Lighthouse</w:t>
       </w:r>
     </w:p>
@@ -122,8 +116,6 @@
         </w:rPr>
         <w:t>PWA’s</w:t>
       </w:r>
-      <w:bookmarkStart w:id="0" w:name="_GoBack"/>
-      <w:bookmarkEnd w:id="0"/>
     </w:p>
     <w:p>
       <w:pPr>
@@ -203,18 +195,11 @@
     <w:p>
       <w:pPr>
         <w:pStyle w:val="Heading2"/>
-        <w:numPr>
-          <w:ilvl w:val="1"/>
-          <w:numId w:val="1"/>
-        </w:numPr>
-        <w:rPr>
-          <w:lang w:val="nl-NL"/>
-        </w:rPr>
-      </w:pPr>
-      <w:r>
-        <w:rPr>
-          <w:lang w:val="nl-NL"/>
-        </w:rPr>
+        <w:rPr>
+          <w:lang w:val="nl-NL"/>
+        </w:rPr>
+      </w:pPr>
+      <w:r>
         <w:t>Workbox</w:t>
       </w:r>
     </w:p>
@@ -268,18 +253,11 @@
     <w:p>
       <w:pPr>
         <w:pStyle w:val="Heading2"/>
-        <w:numPr>
-          <w:ilvl w:val="1"/>
-          <w:numId w:val="1"/>
-        </w:numPr>
-        <w:rPr>
-          <w:lang w:val="nl-NL"/>
-        </w:rPr>
-      </w:pPr>
-      <w:r>
-        <w:rPr>
-          <w:lang w:val="nl-NL"/>
-        </w:rPr>
+        <w:rPr>
+          <w:lang w:val="nl-NL"/>
+        </w:rPr>
+      </w:pPr>
+      <w:r>
         <w:t>Pwabuilder</w:t>
       </w:r>
     </w:p>
@@ -391,19 +369,24 @@
     <w:p>
       <w:pPr>
         <w:pStyle w:val="Heading2"/>
-        <w:numPr>
-          <w:ilvl w:val="1"/>
-          <w:numId w:val="1"/>
-        </w:numPr>
-        <w:rPr>
-          <w:lang w:val="nl-NL"/>
-        </w:rPr>
-      </w:pPr>
-      <w:r>
-        <w:rPr>
-          <w:lang w:val="nl-NL"/>
-        </w:rPr>
-        <w:t>Chrome developer tools</w:t>
+        <w:rPr>
+          <w:lang w:val="nl-NL"/>
+        </w:rPr>
+      </w:pPr>
+      <w:r>
+        <w:rPr>
+          <w:lang w:val="nl-NL"/>
+        </w:rPr>
+        <w:t xml:space="preserve">Chrome </w:t>
+      </w:r>
+      <w:r>
+        <w:t>developer</w:t>
+      </w:r>
+      <w:r>
+        <w:rPr>
+          <w:lang w:val="nl-NL"/>
+        </w:rPr>
+        <w:t xml:space="preserve"> tools</w:t>
       </w:r>
     </w:p>
     <w:p>
@@ -458,6 +441,7 @@
         <w:t>Ook de volledigheid van het app-manifest bestand kan in de chrome developer tools bekeken worden.</w:t>
       </w:r>
     </w:p>
+    <w:bookmarkEnd w:id="0"/>
     <w:p/>
     <w:sectPr>
       <w:pgSz w:w="11900" w:h="16840"/>

</xml_diff>